<commit_message>
se agrega enlace a git en el word
</commit_message>
<xml_diff>
--- a/Actividad sumativa BD S6 Nataly Chacon.docx
+++ b/Actividad sumativa BD S6 Nataly Chacon.docx
@@ -1,6 +1,6 @@
 
 <file path=word/document.xml><?xml version="1.0" encoding="utf-8"?>
-<w:document xmlns:wpc="http://schemas.microsoft.com/office/word/2010/wordprocessingCanvas" xmlns:cx="http://schemas.microsoft.com/office/drawing/2014/chartex" xmlns:cx1="http://schemas.microsoft.com/office/drawing/2015/9/8/chartex" xmlns:cx2="http://schemas.microsoft.com/office/drawing/2015/10/21/chartex" xmlns:cx3="http://schemas.microsoft.com/office/drawing/2016/5/9/chartex" xmlns:cx4="http://schemas.microsoft.com/office/drawing/2016/5/10/chartex" xmlns:cx5="http://schemas.microsoft.com/office/drawing/2016/5/11/chartex" xmlns:cx6="http://schemas.microsoft.com/office/drawing/2016/5/12/chartex" xmlns:cx7="http://schemas.microsoft.com/office/drawing/2016/5/13/chartex" xmlns:cx8="http://schemas.microsoft.com/office/drawing/2016/5/14/chartex" xmlns:mc="http://schemas.openxmlformats.org/markup-compatibility/2006" xmlns:aink="http://schemas.microsoft.com/office/drawing/2016/ink" xmlns:am3d="http://schemas.microsoft.com/office/drawing/2017/model3d" xmlns:o="urn:schemas-microsoft-com:office:office" xmlns:oel="http://schemas.microsoft.com/office/2019/extlst" xmlns:r="http://schemas.openxmlformats.org/officeDocument/2006/relationships" xmlns:m="http://schemas.openxmlformats.org/officeDocument/2006/math" xmlns:v="urn:schemas-microsoft-com:vml" xmlns:wp14="http://schemas.microsoft.com/office/word/2010/wordprocessingDrawing" xmlns:wp="http://schemas.openxmlformats.org/drawingml/2006/wordprocessingDrawing" xmlns:w10="urn:schemas-microsoft-com:office:word" xmlns:w="http://schemas.openxmlformats.org/wordprocessingml/2006/main" xmlns:w14="http://schemas.microsoft.com/office/word/2010/wordml" xmlns:w15="http://schemas.microsoft.com/office/word/2012/wordml" xmlns:w16cex="http://schemas.microsoft.com/office/word/2018/wordml/cex" xmlns:w16cid="http://schemas.microsoft.com/office/word/2016/wordml/cid" xmlns:w16="http://schemas.microsoft.com/office/word/2018/wordml" xmlns:w16sdtdh="http://schemas.microsoft.com/office/word/2020/wordml/sdtdatahash" xmlns:w16se="http://schemas.microsoft.com/office/word/2015/wordml/symex" xmlns:wpg="http://schemas.microsoft.com/office/word/2010/wordprocessingGroup" xmlns:wpi="http://schemas.microsoft.com/office/word/2010/wordprocessingInk" xmlns:wne="http://schemas.microsoft.com/office/word/2006/wordml" xmlns:wps="http://schemas.microsoft.com/office/word/2010/wordprocessingShape" mc:Ignorable="w14 w15 w16se w16cid w16 w16cex w16sdtdh wp14">
+<w:document xmlns:wpc="http://schemas.microsoft.com/office/word/2010/wordprocessingCanvas" xmlns:cx="http://schemas.microsoft.com/office/drawing/2014/chartex" xmlns:cx1="http://schemas.microsoft.com/office/drawing/2015/9/8/chartex" xmlns:cx2="http://schemas.microsoft.com/office/drawing/2015/10/21/chartex" xmlns:cx3="http://schemas.microsoft.com/office/drawing/2016/5/9/chartex" xmlns:cx4="http://schemas.microsoft.com/office/drawing/2016/5/10/chartex" xmlns:cx5="http://schemas.microsoft.com/office/drawing/2016/5/11/chartex" xmlns:cx6="http://schemas.microsoft.com/office/drawing/2016/5/12/chartex" xmlns:cx7="http://schemas.microsoft.com/office/drawing/2016/5/13/chartex" xmlns:cx8="http://schemas.microsoft.com/office/drawing/2016/5/14/chartex" xmlns:mc="http://schemas.openxmlformats.org/markup-compatibility/2006" xmlns:aink="http://schemas.microsoft.com/office/drawing/2016/ink" xmlns:am3d="http://schemas.microsoft.com/office/drawing/2017/model3d" xmlns:o="urn:schemas-microsoft-com:office:office" xmlns:oel="http://schemas.microsoft.com/office/2019/extlst" xmlns:r="http://schemas.openxmlformats.org/officeDocument/2006/relationships" xmlns:m="http://schemas.openxmlformats.org/officeDocument/2006/math" xmlns:v="urn:schemas-microsoft-com:vml" xmlns:wp14="http://schemas.microsoft.com/office/word/2010/wordprocessingDrawing" xmlns:wp="http://schemas.openxmlformats.org/drawingml/2006/wordprocessingDrawing" xmlns:w10="urn:schemas-microsoft-com:office:word" xmlns:w="http://schemas.openxmlformats.org/wordprocessingml/2006/main" xmlns:w14="http://schemas.microsoft.com/office/word/2010/wordml" xmlns:w15="http://schemas.microsoft.com/office/word/2012/wordml" xmlns:w16cex="http://schemas.microsoft.com/office/word/2018/wordml/cex" xmlns:w16cid="http://schemas.microsoft.com/office/word/2016/wordml/cid" xmlns:w16="http://schemas.microsoft.com/office/word/2018/wordml" xmlns:w16du="http://schemas.microsoft.com/office/word/2023/wordml/word16du" xmlns:w16sdtdh="http://schemas.microsoft.com/office/word/2020/wordml/sdtdatahash" xmlns:w16se="http://schemas.microsoft.com/office/word/2015/wordml/symex" xmlns:wpg="http://schemas.microsoft.com/office/word/2010/wordprocessingGroup" xmlns:wpi="http://schemas.microsoft.com/office/word/2010/wordprocessingInk" xmlns:wne="http://schemas.microsoft.com/office/word/2006/wordml" xmlns:wps="http://schemas.microsoft.com/office/word/2010/wordprocessingShape" mc:Ignorable="w14 w15 w16se w16cid w16 w16cex w16sdtdh w16du wp14">
   <w:body>
     <w:p>
       <w:pPr>
@@ -14,7 +14,7 @@
           <w:color w:val="000000" w:themeColor="text1"/>
         </w:rPr>
         <w:drawing>
-          <wp:anchor distT="0" distB="0" distL="114300" distR="114300" simplePos="0" relativeHeight="251670528" behindDoc="0" locked="0" layoutInCell="1" allowOverlap="1" wp14:anchorId="3D870AA1" wp14:editId="68D8F929">
+          <wp:anchor distT="0" distB="0" distL="114300" distR="114300" simplePos="0" relativeHeight="251670528" behindDoc="0" locked="0" layoutInCell="1" allowOverlap="1" wp14:anchorId="3D870AA1" wp14:editId="0F99BD0A">
             <wp:simplePos x="0" y="0"/>
             <wp:positionH relativeFrom="column">
               <wp:posOffset>1937385</wp:posOffset>
@@ -204,7 +204,7 @@
               </wp:anchor>
             </w:drawing>
           </mc:Choice>
-          <mc:Fallback xmlns:w16du="http://schemas.microsoft.com/office/word/2023/wordml/word16du" xmlns:a="http://schemas.openxmlformats.org/drawingml/2006/main" xmlns:pic="http://schemas.openxmlformats.org/drawingml/2006/picture" xmlns:a14="http://schemas.microsoft.com/office/drawing/2010/main" xmlns:adec="http://schemas.microsoft.com/office/drawing/2017/decorative">
+          <mc:Fallback xmlns:adec="http://schemas.microsoft.com/office/drawing/2017/decorative" xmlns:a14="http://schemas.microsoft.com/office/drawing/2010/main" xmlns:pic="http://schemas.openxmlformats.org/drawingml/2006/picture" xmlns:a="http://schemas.openxmlformats.org/drawingml/2006/main">
             <w:pict>
               <v:roundrect id="AutoShape 14" style="position:absolute;margin-left:-25.6pt;margin-top:-17.6pt;width:554.7pt;height:303pt;z-index:251671552;visibility:visible;mso-wrap-style:square;mso-wrap-distance-left:9pt;mso-wrap-distance-top:0;mso-wrap-distance-right:9pt;mso-wrap-distance-bottom:0;mso-position-horizontal:absolute;mso-position-horizontal-relative:text;mso-position-vertical:absolute;mso-position-vertical-relative:text;v-text-anchor:top" alt="&quot;&quot;" o:spid="_x0000_s1026" stroked="f" arcsize="2907f" w14:anchorId="0CE59814" o:gfxdata="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">
                 <v:fill type="frame" o:title="" recolor="t" rotate="t" r:id="rId14"/>
@@ -381,7 +381,7 @@
               </wp:anchor>
             </w:drawing>
           </mc:Choice>
-          <mc:Fallback xmlns:w16du="http://schemas.microsoft.com/office/word/2023/wordml/word16du" xmlns:a="http://schemas.openxmlformats.org/drawingml/2006/main" xmlns:pic="http://schemas.openxmlformats.org/drawingml/2006/picture" xmlns:a14="http://schemas.microsoft.com/office/drawing/2010/main" xmlns:adec="http://schemas.microsoft.com/office/drawing/2017/decorative">
+          <mc:Fallback xmlns:adec="http://schemas.microsoft.com/office/drawing/2017/decorative" xmlns:a14="http://schemas.microsoft.com/office/drawing/2010/main" xmlns:pic="http://schemas.openxmlformats.org/drawingml/2006/picture" xmlns:a="http://schemas.openxmlformats.org/drawingml/2006/main">
             <w:pict>
               <v:roundrect id="Rectángulo: esquinas redondeadas 6" style="position:absolute;margin-left:-24.85pt;margin-top:35.55pt;width:8.55pt;height:56.7pt;z-index:251673600;visibility:visible;mso-wrap-style:square;mso-width-percent:0;mso-height-percent:0;mso-wrap-distance-left:9pt;mso-wrap-distance-top:0;mso-wrap-distance-right:9pt;mso-wrap-distance-bottom:0;mso-position-horizontal:absolute;mso-position-horizontal-relative:text;mso-position-vertical:absolute;mso-position-vertical-relative:text;mso-width-percent:0;mso-height-percent:0;mso-width-relative:margin;mso-height-relative:margin;v-text-anchor:middle" alt="&quot;&quot;" o:spid="_x0000_s1026" fillcolor="#ffb800" stroked="f" strokeweight="1pt" arcsize="0" w14:anchorId="5E633699" o:gfxdata="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">
                 <v:stroke joinstyle="miter"/>
@@ -553,19 +553,11 @@
                 <w:color w:val="000000" w:themeColor="text1"/>
               </w:rPr>
             </w:pPr>
-            <w:proofErr w:type="spellStart"/>
             <w:r>
               <w:rPr>
                 <w:color w:val="000000" w:themeColor="text1"/>
               </w:rPr>
-              <w:t>Nataly</w:t>
-            </w:r>
-            <w:proofErr w:type="spellEnd"/>
-            <w:r>
-              <w:rPr>
-                <w:color w:val="000000" w:themeColor="text1"/>
-              </w:rPr>
-              <w:t xml:space="preserve"> Chacón </w:t>
+              <w:t xml:space="preserve">Nataly Chacón </w:t>
             </w:r>
             <w:r>
               <w:rPr>
@@ -1661,7 +1653,7 @@
           <w:szCs w:val="24"/>
         </w:rPr>
         <w:drawing>
-          <wp:inline distT="0" distB="0" distL="0" distR="0" wp14:anchorId="09591482" wp14:editId="46BD57AA">
+          <wp:inline distT="0" distB="0" distL="0" distR="0" wp14:anchorId="09591482" wp14:editId="61157797">
             <wp:extent cx="6299835" cy="5154930"/>
             <wp:effectExtent l="0" t="0" r="5715" b="7620"/>
             <wp:docPr id="81508323" name="Imagen 2" descr="Calendario&#10;&#10;Descripción generada automáticamente con confianza baja"/>
@@ -2795,54 +2787,18 @@
           <w:sz w:val="18"/>
           <w:szCs w:val="18"/>
         </w:rPr>
-        <w:drawing>
-          <wp:inline distT="0" distB="0" distL="0" distR="0" wp14:anchorId="079E8A28" wp14:editId="55548C0F">
-            <wp:extent cx="6086475" cy="866775"/>
-            <wp:effectExtent l="0" t="0" r="9525" b="9525"/>
-            <wp:docPr id="1509233328" name="Imagen 1" descr="Forma"/>
-            <wp:cNvGraphicFramePr>
-              <a:graphicFrameLocks xmlns:a="http://schemas.openxmlformats.org/drawingml/2006/main" noChangeAspect="1"/>
-            </wp:cNvGraphicFramePr>
-            <a:graphic xmlns:a="http://schemas.openxmlformats.org/drawingml/2006/main">
-              <a:graphicData uri="http://schemas.openxmlformats.org/drawingml/2006/picture">
-                <pic:pic xmlns:pic="http://schemas.openxmlformats.org/drawingml/2006/picture">
-                  <pic:nvPicPr>
-                    <pic:cNvPr id="0" name="Picture 5" descr="Forma"/>
-                    <pic:cNvPicPr>
-                      <a:picLocks noChangeAspect="1" noChangeArrowheads="1"/>
-                    </pic:cNvPicPr>
-                  </pic:nvPicPr>
-                  <pic:blipFill>
-                    <a:blip r:embed="rId27">
-                      <a:extLst>
-                        <a:ext uri="{28A0092B-C50C-407E-A947-70E740481C1C}">
-                          <a14:useLocalDpi xmlns:a14="http://schemas.microsoft.com/office/drawing/2010/main" val="0"/>
-                        </a:ext>
-                      </a:extLst>
-                    </a:blip>
-                    <a:srcRect/>
-                    <a:stretch>
-                      <a:fillRect/>
-                    </a:stretch>
-                  </pic:blipFill>
-                  <pic:spPr bwMode="auto">
-                    <a:xfrm>
-                      <a:off x="0" y="0"/>
-                      <a:ext cx="6086475" cy="866775"/>
-                    </a:xfrm>
-                    <a:prstGeom prst="rect">
-                      <a:avLst/>
-                    </a:prstGeom>
-                    <a:noFill/>
-                    <a:ln>
-                      <a:noFill/>
-                    </a:ln>
-                  </pic:spPr>
-                </pic:pic>
-              </a:graphicData>
-            </a:graphic>
-          </wp:inline>
-        </w:drawing>
+        <w:t>https://github.com/natchacon/Sumativa2_BD_NatalyChacon.git</w:t>
+      </w:r>
+      <w:r>
+        <w:rPr>
+          <w:rStyle w:val="wacimagecontainer"/>
+          <w:rFonts w:ascii="Segoe UI" w:hAnsi="Segoe UI" w:cs="Segoe UI"/>
+          <w:noProof/>
+          <w:color w:val="404040"/>
+          <w:sz w:val="18"/>
+          <w:szCs w:val="18"/>
+        </w:rPr>
+        <w:t xml:space="preserve"> </w:t>
       </w:r>
       <w:r>
         <w:rPr>
@@ -3107,7 +3063,7 @@
               </wp:anchor>
             </w:drawing>
           </mc:Choice>
-          <mc:Fallback xmlns:w16du="http://schemas.microsoft.com/office/word/2023/wordml/word16du" xmlns:a="http://schemas.openxmlformats.org/drawingml/2006/main" xmlns:pic="http://schemas.openxmlformats.org/drawingml/2006/picture" xmlns:a14="http://schemas.microsoft.com/office/drawing/2010/main" xmlns:adec="http://schemas.microsoft.com/office/drawing/2017/decorative">
+          <mc:Fallback xmlns:adec="http://schemas.microsoft.com/office/drawing/2017/decorative" xmlns:a14="http://schemas.microsoft.com/office/drawing/2010/main" xmlns:pic="http://schemas.openxmlformats.org/drawingml/2006/picture" xmlns:a="http://schemas.openxmlformats.org/drawingml/2006/main">
             <w:pict>
               <v:roundrect id="Rectángulo: esquinas redondeadas 1" style="position:absolute;margin-left:-29.55pt;margin-top:31.55pt;width:552.75pt;height:354.35pt;z-index:251676672;visibility:visible;mso-wrap-style:square;mso-wrap-distance-left:9pt;mso-wrap-distance-top:0;mso-wrap-distance-right:9pt;mso-wrap-distance-bottom:0;mso-position-horizontal:absolute;mso-position-horizontal-relative:text;mso-position-vertical:absolute;mso-position-vertical-relative:text;v-text-anchor:middle" alt="&quot;&quot;" o:spid="_x0000_s1026" fillcolor="#e6e7e8" stroked="f" strokeweight="1pt" arcsize="2030f" w14:anchorId="7DE1316C" o:gfxdata="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">
                 <v:stroke joinstyle="miter"/>
@@ -3157,7 +3113,7 @@
           <w:color w:val="000000" w:themeColor="text1"/>
         </w:rPr>
         <w:drawing>
-          <wp:anchor distT="0" distB="0" distL="114300" distR="114300" simplePos="0" relativeHeight="251677696" behindDoc="0" locked="0" layoutInCell="1" allowOverlap="1" wp14:anchorId="7CED70D0" wp14:editId="02EFDB51">
+          <wp:anchor distT="0" distB="0" distL="114300" distR="114300" simplePos="0" relativeHeight="251677696" behindDoc="0" locked="0" layoutInCell="1" allowOverlap="1" wp14:anchorId="7CED70D0" wp14:editId="4B1789FC">
             <wp:simplePos x="0" y="0"/>
             <wp:positionH relativeFrom="column">
               <wp:posOffset>1642954</wp:posOffset>
@@ -3182,7 +3138,7 @@
                     </pic:cNvPicPr>
                   </pic:nvPicPr>
                   <pic:blipFill>
-                    <a:blip r:embed="rId28" cstate="print">
+                    <a:blip r:embed="rId27" cstate="print">
                       <a:extLst>
                         <a:ext uri="{28A0092B-C50C-407E-A947-70E740481C1C}">
                           <a14:useLocalDpi xmlns:a14="http://schemas.microsoft.com/office/drawing/2010/main" val="0"/>
@@ -3295,7 +3251,7 @@
       </w:pPr>
     </w:p>
     <w:sectPr>
-      <w:footerReference w:type="first" r:id="rId29"/>
+      <w:footerReference w:type="first" r:id="rId28"/>
       <w:pgSz w:w="12240" w:h="15840"/>
       <w:pgMar w:top="1559" w:right="1185" w:bottom="284" w:left="1134" w:header="709" w:footer="283" w:gutter="0"/>
       <w:cols w:space="708"/>
@@ -3307,7 +3263,7 @@
 </file>
 
 <file path=word/endnotes.xml><?xml version="1.0" encoding="utf-8"?>
-<w:endnotes xmlns:wpc="http://schemas.microsoft.com/office/word/2010/wordprocessingCanvas" xmlns:cx="http://schemas.microsoft.com/office/drawing/2014/chartex" xmlns:cx1="http://schemas.microsoft.com/office/drawing/2015/9/8/chartex" xmlns:cx2="http://schemas.microsoft.com/office/drawing/2015/10/21/chartex" xmlns:cx3="http://schemas.microsoft.com/office/drawing/2016/5/9/chartex" xmlns:cx4="http://schemas.microsoft.com/office/drawing/2016/5/10/chartex" xmlns:cx5="http://schemas.microsoft.com/office/drawing/2016/5/11/chartex" xmlns:cx6="http://schemas.microsoft.com/office/drawing/2016/5/12/chartex" xmlns:cx7="http://schemas.microsoft.com/office/drawing/2016/5/13/chartex" xmlns:cx8="http://schemas.microsoft.com/office/drawing/2016/5/14/chartex" xmlns:mc="http://schemas.openxmlformats.org/markup-compatibility/2006" xmlns:aink="http://schemas.microsoft.com/office/drawing/2016/ink" xmlns:am3d="http://schemas.microsoft.com/office/drawing/2017/model3d" xmlns:o="urn:schemas-microsoft-com:office:office" xmlns:oel="http://schemas.microsoft.com/office/2019/extlst" xmlns:r="http://schemas.openxmlformats.org/officeDocument/2006/relationships" xmlns:m="http://schemas.openxmlformats.org/officeDocument/2006/math" xmlns:v="urn:schemas-microsoft-com:vml" xmlns:wp14="http://schemas.microsoft.com/office/word/2010/wordprocessingDrawing" xmlns:wp="http://schemas.openxmlformats.org/drawingml/2006/wordprocessingDrawing" xmlns:w10="urn:schemas-microsoft-com:office:word" xmlns:w="http://schemas.openxmlformats.org/wordprocessingml/2006/main" xmlns:w14="http://schemas.microsoft.com/office/word/2010/wordml" xmlns:w15="http://schemas.microsoft.com/office/word/2012/wordml" xmlns:w16cex="http://schemas.microsoft.com/office/word/2018/wordml/cex" xmlns:w16cid="http://schemas.microsoft.com/office/word/2016/wordml/cid" xmlns:w16="http://schemas.microsoft.com/office/word/2018/wordml" xmlns:w16sdtdh="http://schemas.microsoft.com/office/word/2020/wordml/sdtdatahash" xmlns:w16se="http://schemas.microsoft.com/office/word/2015/wordml/symex" xmlns:wpg="http://schemas.microsoft.com/office/word/2010/wordprocessingGroup" xmlns:wpi="http://schemas.microsoft.com/office/word/2010/wordprocessingInk" xmlns:wne="http://schemas.microsoft.com/office/word/2006/wordml" xmlns:wps="http://schemas.microsoft.com/office/word/2010/wordprocessingShape" mc:Ignorable="w14 w15 w16se w16cid w16 w16cex w16sdtdh wp14">
+<w:endnotes xmlns:wpc="http://schemas.microsoft.com/office/word/2010/wordprocessingCanvas" xmlns:cx="http://schemas.microsoft.com/office/drawing/2014/chartex" xmlns:cx1="http://schemas.microsoft.com/office/drawing/2015/9/8/chartex" xmlns:cx2="http://schemas.microsoft.com/office/drawing/2015/10/21/chartex" xmlns:cx3="http://schemas.microsoft.com/office/drawing/2016/5/9/chartex" xmlns:cx4="http://schemas.microsoft.com/office/drawing/2016/5/10/chartex" xmlns:cx5="http://schemas.microsoft.com/office/drawing/2016/5/11/chartex" xmlns:cx6="http://schemas.microsoft.com/office/drawing/2016/5/12/chartex" xmlns:cx7="http://schemas.microsoft.com/office/drawing/2016/5/13/chartex" xmlns:cx8="http://schemas.microsoft.com/office/drawing/2016/5/14/chartex" xmlns:mc="http://schemas.openxmlformats.org/markup-compatibility/2006" xmlns:aink="http://schemas.microsoft.com/office/drawing/2016/ink" xmlns:am3d="http://schemas.microsoft.com/office/drawing/2017/model3d" xmlns:o="urn:schemas-microsoft-com:office:office" xmlns:oel="http://schemas.microsoft.com/office/2019/extlst" xmlns:r="http://schemas.openxmlformats.org/officeDocument/2006/relationships" xmlns:m="http://schemas.openxmlformats.org/officeDocument/2006/math" xmlns:v="urn:schemas-microsoft-com:vml" xmlns:wp14="http://schemas.microsoft.com/office/word/2010/wordprocessingDrawing" xmlns:wp="http://schemas.openxmlformats.org/drawingml/2006/wordprocessingDrawing" xmlns:w10="urn:schemas-microsoft-com:office:word" xmlns:w="http://schemas.openxmlformats.org/wordprocessingml/2006/main" xmlns:w14="http://schemas.microsoft.com/office/word/2010/wordml" xmlns:w15="http://schemas.microsoft.com/office/word/2012/wordml" xmlns:w16cex="http://schemas.microsoft.com/office/word/2018/wordml/cex" xmlns:w16cid="http://schemas.microsoft.com/office/word/2016/wordml/cid" xmlns:w16="http://schemas.microsoft.com/office/word/2018/wordml" xmlns:w16du="http://schemas.microsoft.com/office/word/2023/wordml/word16du" xmlns:w16sdtdh="http://schemas.microsoft.com/office/word/2020/wordml/sdtdatahash" xmlns:w16se="http://schemas.microsoft.com/office/word/2015/wordml/symex" xmlns:wpg="http://schemas.microsoft.com/office/word/2010/wordprocessingGroup" xmlns:wpi="http://schemas.microsoft.com/office/word/2010/wordprocessingInk" xmlns:wne="http://schemas.microsoft.com/office/word/2006/wordml" xmlns:wps="http://schemas.microsoft.com/office/word/2010/wordprocessingShape" mc:Ignorable="w14 w15 w16se w16cid w16 w16cex w16sdtdh w16du wp14">
   <w:endnote w:type="separator" w:id="-1">
     <w:p>
       <w:pPr>
@@ -3332,7 +3288,7 @@
 </file>
 
 <file path=word/footer1.xml><?xml version="1.0" encoding="utf-8"?>
-<w:ftr xmlns:wpc="http://schemas.microsoft.com/office/word/2010/wordprocessingCanvas" xmlns:cx="http://schemas.microsoft.com/office/drawing/2014/chartex" xmlns:cx1="http://schemas.microsoft.com/office/drawing/2015/9/8/chartex" xmlns:cx2="http://schemas.microsoft.com/office/drawing/2015/10/21/chartex" xmlns:cx3="http://schemas.microsoft.com/office/drawing/2016/5/9/chartex" xmlns:cx4="http://schemas.microsoft.com/office/drawing/2016/5/10/chartex" xmlns:cx5="http://schemas.microsoft.com/office/drawing/2016/5/11/chartex" xmlns:cx6="http://schemas.microsoft.com/office/drawing/2016/5/12/chartex" xmlns:cx7="http://schemas.microsoft.com/office/drawing/2016/5/13/chartex" xmlns:cx8="http://schemas.microsoft.com/office/drawing/2016/5/14/chartex" xmlns:mc="http://schemas.openxmlformats.org/markup-compatibility/2006" xmlns:aink="http://schemas.microsoft.com/office/drawing/2016/ink" xmlns:am3d="http://schemas.microsoft.com/office/drawing/2017/model3d" xmlns:o="urn:schemas-microsoft-com:office:office" xmlns:oel="http://schemas.microsoft.com/office/2019/extlst" xmlns:r="http://schemas.openxmlformats.org/officeDocument/2006/relationships" xmlns:m="http://schemas.openxmlformats.org/officeDocument/2006/math" xmlns:v="urn:schemas-microsoft-com:vml" xmlns:wp14="http://schemas.microsoft.com/office/word/2010/wordprocessingDrawing" xmlns:wp="http://schemas.openxmlformats.org/drawingml/2006/wordprocessingDrawing" xmlns:w10="urn:schemas-microsoft-com:office:word" xmlns:w="http://schemas.openxmlformats.org/wordprocessingml/2006/main" xmlns:w14="http://schemas.microsoft.com/office/word/2010/wordml" xmlns:w15="http://schemas.microsoft.com/office/word/2012/wordml" xmlns:w16cex="http://schemas.microsoft.com/office/word/2018/wordml/cex" xmlns:w16cid="http://schemas.microsoft.com/office/word/2016/wordml/cid" xmlns:w16="http://schemas.microsoft.com/office/word/2018/wordml" xmlns:w16sdtdh="http://schemas.microsoft.com/office/word/2020/wordml/sdtdatahash" xmlns:w16se="http://schemas.microsoft.com/office/word/2015/wordml/symex" xmlns:wpg="http://schemas.microsoft.com/office/word/2010/wordprocessingGroup" xmlns:wpi="http://schemas.microsoft.com/office/word/2010/wordprocessingInk" xmlns:wne="http://schemas.microsoft.com/office/word/2006/wordml" xmlns:wps="http://schemas.microsoft.com/office/word/2010/wordprocessingShape" mc:Ignorable="w14 w15 w16se w16cid w16 w16cex w16sdtdh wp14">
+<w:ftr xmlns:wpc="http://schemas.microsoft.com/office/word/2010/wordprocessingCanvas" xmlns:cx="http://schemas.microsoft.com/office/drawing/2014/chartex" xmlns:cx1="http://schemas.microsoft.com/office/drawing/2015/9/8/chartex" xmlns:cx2="http://schemas.microsoft.com/office/drawing/2015/10/21/chartex" xmlns:cx3="http://schemas.microsoft.com/office/drawing/2016/5/9/chartex" xmlns:cx4="http://schemas.microsoft.com/office/drawing/2016/5/10/chartex" xmlns:cx5="http://schemas.microsoft.com/office/drawing/2016/5/11/chartex" xmlns:cx6="http://schemas.microsoft.com/office/drawing/2016/5/12/chartex" xmlns:cx7="http://schemas.microsoft.com/office/drawing/2016/5/13/chartex" xmlns:cx8="http://schemas.microsoft.com/office/drawing/2016/5/14/chartex" xmlns:mc="http://schemas.openxmlformats.org/markup-compatibility/2006" xmlns:aink="http://schemas.microsoft.com/office/drawing/2016/ink" xmlns:am3d="http://schemas.microsoft.com/office/drawing/2017/model3d" xmlns:o="urn:schemas-microsoft-com:office:office" xmlns:oel="http://schemas.microsoft.com/office/2019/extlst" xmlns:r="http://schemas.openxmlformats.org/officeDocument/2006/relationships" xmlns:m="http://schemas.openxmlformats.org/officeDocument/2006/math" xmlns:v="urn:schemas-microsoft-com:vml" xmlns:wp14="http://schemas.microsoft.com/office/word/2010/wordprocessingDrawing" xmlns:wp="http://schemas.openxmlformats.org/drawingml/2006/wordprocessingDrawing" xmlns:w10="urn:schemas-microsoft-com:office:word" xmlns:w="http://schemas.openxmlformats.org/wordprocessingml/2006/main" xmlns:w14="http://schemas.microsoft.com/office/word/2010/wordml" xmlns:w15="http://schemas.microsoft.com/office/word/2012/wordml" xmlns:w16cex="http://schemas.microsoft.com/office/word/2018/wordml/cex" xmlns:w16cid="http://schemas.microsoft.com/office/word/2016/wordml/cid" xmlns:w16="http://schemas.microsoft.com/office/word/2018/wordml" xmlns:w16du="http://schemas.microsoft.com/office/word/2023/wordml/word16du" xmlns:w16sdtdh="http://schemas.microsoft.com/office/word/2020/wordml/sdtdatahash" xmlns:w16se="http://schemas.microsoft.com/office/word/2015/wordml/symex" xmlns:wpg="http://schemas.microsoft.com/office/word/2010/wordprocessingGroup" xmlns:wpi="http://schemas.microsoft.com/office/word/2010/wordprocessingInk" xmlns:wne="http://schemas.microsoft.com/office/word/2006/wordml" xmlns:wps="http://schemas.microsoft.com/office/word/2010/wordprocessingShape" mc:Ignorable="w14 w15 w16se w16cid w16 w16cex w16sdtdh w16du wp14">
   <w:sdt>
     <w:sdtPr>
       <w:id w:val="-770158945"/>
@@ -3505,7 +3461,7 @@
                 </wp:anchor>
               </w:drawing>
             </mc:Choice>
-            <mc:Fallback xmlns:w16du="http://schemas.microsoft.com/office/word/2023/wordml/word16du" xmlns:a="http://schemas.openxmlformats.org/drawingml/2006/main" xmlns:adec="http://schemas.microsoft.com/office/drawing/2017/decorative" xmlns:pic="http://schemas.openxmlformats.org/drawingml/2006/picture" xmlns:a14="http://schemas.microsoft.com/office/drawing/2010/main">
+            <mc:Fallback xmlns:a14="http://schemas.microsoft.com/office/drawing/2010/main" xmlns:pic="http://schemas.openxmlformats.org/drawingml/2006/picture" xmlns:adec="http://schemas.microsoft.com/office/drawing/2017/decorative" xmlns:a="http://schemas.openxmlformats.org/drawingml/2006/main">
               <w:pict>
                 <v:group id="Grupo 1" style="position:absolute;margin-left:410.45pt;margin-top:-4.4pt;width:94.15pt;height:23.55pt;z-index:251694080" alt="&quot;&quot;" coordsize="11957,2989" o:spid="_x0000_s1026" w14:anchorId="4AB11F08" o:gfxdata="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">
                   <v:shapetype id="_x0000_t75" coordsize="21600,21600" filled="f" stroked="f" o:spt="75" o:preferrelative="t" path="m@4@5l@4@11@9@11@9@5xe">
@@ -3568,7 +3524,7 @@
 </file>
 
 <file path=word/footer2.xml><?xml version="1.0" encoding="utf-8"?>
-<w:ftr xmlns:wpc="http://schemas.microsoft.com/office/word/2010/wordprocessingCanvas" xmlns:cx="http://schemas.microsoft.com/office/drawing/2014/chartex" xmlns:cx1="http://schemas.microsoft.com/office/drawing/2015/9/8/chartex" xmlns:cx2="http://schemas.microsoft.com/office/drawing/2015/10/21/chartex" xmlns:cx3="http://schemas.microsoft.com/office/drawing/2016/5/9/chartex" xmlns:cx4="http://schemas.microsoft.com/office/drawing/2016/5/10/chartex" xmlns:cx5="http://schemas.microsoft.com/office/drawing/2016/5/11/chartex" xmlns:cx6="http://schemas.microsoft.com/office/drawing/2016/5/12/chartex" xmlns:cx7="http://schemas.microsoft.com/office/drawing/2016/5/13/chartex" xmlns:cx8="http://schemas.microsoft.com/office/drawing/2016/5/14/chartex" xmlns:mc="http://schemas.openxmlformats.org/markup-compatibility/2006" xmlns:aink="http://schemas.microsoft.com/office/drawing/2016/ink" xmlns:am3d="http://schemas.microsoft.com/office/drawing/2017/model3d" xmlns:o="urn:schemas-microsoft-com:office:office" xmlns:oel="http://schemas.microsoft.com/office/2019/extlst" xmlns:r="http://schemas.openxmlformats.org/officeDocument/2006/relationships" xmlns:m="http://schemas.openxmlformats.org/officeDocument/2006/math" xmlns:v="urn:schemas-microsoft-com:vml" xmlns:wp14="http://schemas.microsoft.com/office/word/2010/wordprocessingDrawing" xmlns:wp="http://schemas.openxmlformats.org/drawingml/2006/wordprocessingDrawing" xmlns:w10="urn:schemas-microsoft-com:office:word" xmlns:w="http://schemas.openxmlformats.org/wordprocessingml/2006/main" xmlns:w14="http://schemas.microsoft.com/office/word/2010/wordml" xmlns:w15="http://schemas.microsoft.com/office/word/2012/wordml" xmlns:w16cex="http://schemas.microsoft.com/office/word/2018/wordml/cex" xmlns:w16cid="http://schemas.microsoft.com/office/word/2016/wordml/cid" xmlns:w16="http://schemas.microsoft.com/office/word/2018/wordml" xmlns:w16sdtdh="http://schemas.microsoft.com/office/word/2020/wordml/sdtdatahash" xmlns:w16se="http://schemas.microsoft.com/office/word/2015/wordml/symex" xmlns:wpg="http://schemas.microsoft.com/office/word/2010/wordprocessingGroup" xmlns:wpi="http://schemas.microsoft.com/office/word/2010/wordprocessingInk" xmlns:wne="http://schemas.microsoft.com/office/word/2006/wordml" xmlns:wps="http://schemas.microsoft.com/office/word/2010/wordprocessingShape" mc:Ignorable="w14 w15 w16se w16cid w16 w16cex w16sdtdh wp14">
+<w:ftr xmlns:wpc="http://schemas.microsoft.com/office/word/2010/wordprocessingCanvas" xmlns:cx="http://schemas.microsoft.com/office/drawing/2014/chartex" xmlns:cx1="http://schemas.microsoft.com/office/drawing/2015/9/8/chartex" xmlns:cx2="http://schemas.microsoft.com/office/drawing/2015/10/21/chartex" xmlns:cx3="http://schemas.microsoft.com/office/drawing/2016/5/9/chartex" xmlns:cx4="http://schemas.microsoft.com/office/drawing/2016/5/10/chartex" xmlns:cx5="http://schemas.microsoft.com/office/drawing/2016/5/11/chartex" xmlns:cx6="http://schemas.microsoft.com/office/drawing/2016/5/12/chartex" xmlns:cx7="http://schemas.microsoft.com/office/drawing/2016/5/13/chartex" xmlns:cx8="http://schemas.microsoft.com/office/drawing/2016/5/14/chartex" xmlns:mc="http://schemas.openxmlformats.org/markup-compatibility/2006" xmlns:aink="http://schemas.microsoft.com/office/drawing/2016/ink" xmlns:am3d="http://schemas.microsoft.com/office/drawing/2017/model3d" xmlns:o="urn:schemas-microsoft-com:office:office" xmlns:oel="http://schemas.microsoft.com/office/2019/extlst" xmlns:r="http://schemas.openxmlformats.org/officeDocument/2006/relationships" xmlns:m="http://schemas.openxmlformats.org/officeDocument/2006/math" xmlns:v="urn:schemas-microsoft-com:vml" xmlns:wp14="http://schemas.microsoft.com/office/word/2010/wordprocessingDrawing" xmlns:wp="http://schemas.openxmlformats.org/drawingml/2006/wordprocessingDrawing" xmlns:w10="urn:schemas-microsoft-com:office:word" xmlns:w="http://schemas.openxmlformats.org/wordprocessingml/2006/main" xmlns:w14="http://schemas.microsoft.com/office/word/2010/wordml" xmlns:w15="http://schemas.microsoft.com/office/word/2012/wordml" xmlns:w16cex="http://schemas.microsoft.com/office/word/2018/wordml/cex" xmlns:w16cid="http://schemas.microsoft.com/office/word/2016/wordml/cid" xmlns:w16="http://schemas.microsoft.com/office/word/2018/wordml" xmlns:w16du="http://schemas.microsoft.com/office/word/2023/wordml/word16du" xmlns:w16sdtdh="http://schemas.microsoft.com/office/word/2020/wordml/sdtdatahash" xmlns:w16se="http://schemas.microsoft.com/office/word/2015/wordml/symex" xmlns:wpg="http://schemas.microsoft.com/office/word/2010/wordprocessingGroup" xmlns:wpi="http://schemas.microsoft.com/office/word/2010/wordprocessingInk" xmlns:wne="http://schemas.microsoft.com/office/word/2006/wordml" xmlns:wps="http://schemas.microsoft.com/office/word/2010/wordprocessingShape" mc:Ignorable="w14 w15 w16se w16cid w16 w16cex w16sdtdh w16du wp14">
   <w:p>
     <w:pPr>
       <w:pStyle w:val="Piedepgina"/>
@@ -3578,7 +3534,7 @@
 </file>
 
 <file path=word/footnotes.xml><?xml version="1.0" encoding="utf-8"?>
-<w:footnotes xmlns:wpc="http://schemas.microsoft.com/office/word/2010/wordprocessingCanvas" xmlns:cx="http://schemas.microsoft.com/office/drawing/2014/chartex" xmlns:cx1="http://schemas.microsoft.com/office/drawing/2015/9/8/chartex" xmlns:cx2="http://schemas.microsoft.com/office/drawing/2015/10/21/chartex" xmlns:cx3="http://schemas.microsoft.com/office/drawing/2016/5/9/chartex" xmlns:cx4="http://schemas.microsoft.com/office/drawing/2016/5/10/chartex" xmlns:cx5="http://schemas.microsoft.com/office/drawing/2016/5/11/chartex" xmlns:cx6="http://schemas.microsoft.com/office/drawing/2016/5/12/chartex" xmlns:cx7="http://schemas.microsoft.com/office/drawing/2016/5/13/chartex" xmlns:cx8="http://schemas.microsoft.com/office/drawing/2016/5/14/chartex" xmlns:mc="http://schemas.openxmlformats.org/markup-compatibility/2006" xmlns:aink="http://schemas.microsoft.com/office/drawing/2016/ink" xmlns:am3d="http://schemas.microsoft.com/office/drawing/2017/model3d" xmlns:o="urn:schemas-microsoft-com:office:office" xmlns:oel="http://schemas.microsoft.com/office/2019/extlst" xmlns:r="http://schemas.openxmlformats.org/officeDocument/2006/relationships" xmlns:m="http://schemas.openxmlformats.org/officeDocument/2006/math" xmlns:v="urn:schemas-microsoft-com:vml" xmlns:wp14="http://schemas.microsoft.com/office/word/2010/wordprocessingDrawing" xmlns:wp="http://schemas.openxmlformats.org/drawingml/2006/wordprocessingDrawing" xmlns:w10="urn:schemas-microsoft-com:office:word" xmlns:w="http://schemas.openxmlformats.org/wordprocessingml/2006/main" xmlns:w14="http://schemas.microsoft.com/office/word/2010/wordml" xmlns:w15="http://schemas.microsoft.com/office/word/2012/wordml" xmlns:w16cex="http://schemas.microsoft.com/office/word/2018/wordml/cex" xmlns:w16cid="http://schemas.microsoft.com/office/word/2016/wordml/cid" xmlns:w16="http://schemas.microsoft.com/office/word/2018/wordml" xmlns:w16sdtdh="http://schemas.microsoft.com/office/word/2020/wordml/sdtdatahash" xmlns:w16se="http://schemas.microsoft.com/office/word/2015/wordml/symex" xmlns:wpg="http://schemas.microsoft.com/office/word/2010/wordprocessingGroup" xmlns:wpi="http://schemas.microsoft.com/office/word/2010/wordprocessingInk" xmlns:wne="http://schemas.microsoft.com/office/word/2006/wordml" xmlns:wps="http://schemas.microsoft.com/office/word/2010/wordprocessingShape" mc:Ignorable="w14 w15 w16se w16cid w16 w16cex w16sdtdh wp14">
+<w:footnotes xmlns:wpc="http://schemas.microsoft.com/office/word/2010/wordprocessingCanvas" xmlns:cx="http://schemas.microsoft.com/office/drawing/2014/chartex" xmlns:cx1="http://schemas.microsoft.com/office/drawing/2015/9/8/chartex" xmlns:cx2="http://schemas.microsoft.com/office/drawing/2015/10/21/chartex" xmlns:cx3="http://schemas.microsoft.com/office/drawing/2016/5/9/chartex" xmlns:cx4="http://schemas.microsoft.com/office/drawing/2016/5/10/chartex" xmlns:cx5="http://schemas.microsoft.com/office/drawing/2016/5/11/chartex" xmlns:cx6="http://schemas.microsoft.com/office/drawing/2016/5/12/chartex" xmlns:cx7="http://schemas.microsoft.com/office/drawing/2016/5/13/chartex" xmlns:cx8="http://schemas.microsoft.com/office/drawing/2016/5/14/chartex" xmlns:mc="http://schemas.openxmlformats.org/markup-compatibility/2006" xmlns:aink="http://schemas.microsoft.com/office/drawing/2016/ink" xmlns:am3d="http://schemas.microsoft.com/office/drawing/2017/model3d" xmlns:o="urn:schemas-microsoft-com:office:office" xmlns:oel="http://schemas.microsoft.com/office/2019/extlst" xmlns:r="http://schemas.openxmlformats.org/officeDocument/2006/relationships" xmlns:m="http://schemas.openxmlformats.org/officeDocument/2006/math" xmlns:v="urn:schemas-microsoft-com:vml" xmlns:wp14="http://schemas.microsoft.com/office/word/2010/wordprocessingDrawing" xmlns:wp="http://schemas.openxmlformats.org/drawingml/2006/wordprocessingDrawing" xmlns:w10="urn:schemas-microsoft-com:office:word" xmlns:w="http://schemas.openxmlformats.org/wordprocessingml/2006/main" xmlns:w14="http://schemas.microsoft.com/office/word/2010/wordml" xmlns:w15="http://schemas.microsoft.com/office/word/2012/wordml" xmlns:w16cex="http://schemas.microsoft.com/office/word/2018/wordml/cex" xmlns:w16cid="http://schemas.microsoft.com/office/word/2016/wordml/cid" xmlns:w16="http://schemas.microsoft.com/office/word/2018/wordml" xmlns:w16du="http://schemas.microsoft.com/office/word/2023/wordml/word16du" xmlns:w16sdtdh="http://schemas.microsoft.com/office/word/2020/wordml/sdtdatahash" xmlns:w16se="http://schemas.microsoft.com/office/word/2015/wordml/symex" xmlns:wpg="http://schemas.microsoft.com/office/word/2010/wordprocessingGroup" xmlns:wpi="http://schemas.microsoft.com/office/word/2010/wordprocessingInk" xmlns:wne="http://schemas.microsoft.com/office/word/2006/wordml" xmlns:wps="http://schemas.microsoft.com/office/word/2010/wordprocessingShape" mc:Ignorable="w14 w15 w16se w16cid w16 w16cex w16sdtdh w16du wp14">
   <w:footnote w:type="separator" w:id="-1">
     <w:p>
       <w:pPr>
@@ -3603,7 +3559,7 @@
 </file>
 
 <file path=word/header1.xml><?xml version="1.0" encoding="utf-8"?>
-<w:hdr xmlns:wpc="http://schemas.microsoft.com/office/word/2010/wordprocessingCanvas" xmlns:cx="http://schemas.microsoft.com/office/drawing/2014/chartex" xmlns:cx1="http://schemas.microsoft.com/office/drawing/2015/9/8/chartex" xmlns:cx2="http://schemas.microsoft.com/office/drawing/2015/10/21/chartex" xmlns:cx3="http://schemas.microsoft.com/office/drawing/2016/5/9/chartex" xmlns:cx4="http://schemas.microsoft.com/office/drawing/2016/5/10/chartex" xmlns:cx5="http://schemas.microsoft.com/office/drawing/2016/5/11/chartex" xmlns:cx6="http://schemas.microsoft.com/office/drawing/2016/5/12/chartex" xmlns:cx7="http://schemas.microsoft.com/office/drawing/2016/5/13/chartex" xmlns:cx8="http://schemas.microsoft.com/office/drawing/2016/5/14/chartex" xmlns:mc="http://schemas.openxmlformats.org/markup-compatibility/2006" xmlns:aink="http://schemas.microsoft.com/office/drawing/2016/ink" xmlns:am3d="http://schemas.microsoft.com/office/drawing/2017/model3d" xmlns:o="urn:schemas-microsoft-com:office:office" xmlns:oel="http://schemas.microsoft.com/office/2019/extlst" xmlns:r="http://schemas.openxmlformats.org/officeDocument/2006/relationships" xmlns:m="http://schemas.openxmlformats.org/officeDocument/2006/math" xmlns:v="urn:schemas-microsoft-com:vml" xmlns:wp14="http://schemas.microsoft.com/office/word/2010/wordprocessingDrawing" xmlns:wp="http://schemas.openxmlformats.org/drawingml/2006/wordprocessingDrawing" xmlns:w10="urn:schemas-microsoft-com:office:word" xmlns:w="http://schemas.openxmlformats.org/wordprocessingml/2006/main" xmlns:w14="http://schemas.microsoft.com/office/word/2010/wordml" xmlns:w15="http://schemas.microsoft.com/office/word/2012/wordml" xmlns:w16cex="http://schemas.microsoft.com/office/word/2018/wordml/cex" xmlns:w16cid="http://schemas.microsoft.com/office/word/2016/wordml/cid" xmlns:w16="http://schemas.microsoft.com/office/word/2018/wordml" xmlns:w16sdtdh="http://schemas.microsoft.com/office/word/2020/wordml/sdtdatahash" xmlns:w16se="http://schemas.microsoft.com/office/word/2015/wordml/symex" xmlns:wpg="http://schemas.microsoft.com/office/word/2010/wordprocessingGroup" xmlns:wpi="http://schemas.microsoft.com/office/word/2010/wordprocessingInk" xmlns:wne="http://schemas.microsoft.com/office/word/2006/wordml" xmlns:wps="http://schemas.microsoft.com/office/word/2010/wordprocessingShape" mc:Ignorable="w14 w15 w16se w16cid w16 w16cex w16sdtdh wp14">
+<w:hdr xmlns:wpc="http://schemas.microsoft.com/office/word/2010/wordprocessingCanvas" xmlns:cx="http://schemas.microsoft.com/office/drawing/2014/chartex" xmlns:cx1="http://schemas.microsoft.com/office/drawing/2015/9/8/chartex" xmlns:cx2="http://schemas.microsoft.com/office/drawing/2015/10/21/chartex" xmlns:cx3="http://schemas.microsoft.com/office/drawing/2016/5/9/chartex" xmlns:cx4="http://schemas.microsoft.com/office/drawing/2016/5/10/chartex" xmlns:cx5="http://schemas.microsoft.com/office/drawing/2016/5/11/chartex" xmlns:cx6="http://schemas.microsoft.com/office/drawing/2016/5/12/chartex" xmlns:cx7="http://schemas.microsoft.com/office/drawing/2016/5/13/chartex" xmlns:cx8="http://schemas.microsoft.com/office/drawing/2016/5/14/chartex" xmlns:mc="http://schemas.openxmlformats.org/markup-compatibility/2006" xmlns:aink="http://schemas.microsoft.com/office/drawing/2016/ink" xmlns:am3d="http://schemas.microsoft.com/office/drawing/2017/model3d" xmlns:o="urn:schemas-microsoft-com:office:office" xmlns:oel="http://schemas.microsoft.com/office/2019/extlst" xmlns:r="http://schemas.openxmlformats.org/officeDocument/2006/relationships" xmlns:m="http://schemas.openxmlformats.org/officeDocument/2006/math" xmlns:v="urn:schemas-microsoft-com:vml" xmlns:wp14="http://schemas.microsoft.com/office/word/2010/wordprocessingDrawing" xmlns:wp="http://schemas.openxmlformats.org/drawingml/2006/wordprocessingDrawing" xmlns:w10="urn:schemas-microsoft-com:office:word" xmlns:w="http://schemas.openxmlformats.org/wordprocessingml/2006/main" xmlns:w14="http://schemas.microsoft.com/office/word/2010/wordml" xmlns:w15="http://schemas.microsoft.com/office/word/2012/wordml" xmlns:w16cex="http://schemas.microsoft.com/office/word/2018/wordml/cex" xmlns:w16cid="http://schemas.microsoft.com/office/word/2016/wordml/cid" xmlns:w16="http://schemas.microsoft.com/office/word/2018/wordml" xmlns:w16du="http://schemas.microsoft.com/office/word/2023/wordml/word16du" xmlns:w16sdtdh="http://schemas.microsoft.com/office/word/2020/wordml/sdtdatahash" xmlns:w16se="http://schemas.microsoft.com/office/word/2015/wordml/symex" xmlns:wpg="http://schemas.microsoft.com/office/word/2010/wordprocessingGroup" xmlns:wpi="http://schemas.microsoft.com/office/word/2010/wordprocessingInk" xmlns:wne="http://schemas.microsoft.com/office/word/2006/wordml" xmlns:wps="http://schemas.microsoft.com/office/word/2010/wordprocessingShape" mc:Ignorable="w14 w15 w16se w16cid w16 w16cex w16sdtdh w16du wp14">
   <w:p>
     <w:pPr>
       <w:pStyle w:val="Encabezado"/>
@@ -3687,7 +3643,7 @@
 </file>
 
 <file path=word/numbering.xml><?xml version="1.0" encoding="utf-8"?>
-<w:numbering xmlns:wpc="http://schemas.microsoft.com/office/word/2010/wordprocessingCanvas" xmlns:cx="http://schemas.microsoft.com/office/drawing/2014/chartex" xmlns:cx1="http://schemas.microsoft.com/office/drawing/2015/9/8/chartex" xmlns:cx2="http://schemas.microsoft.com/office/drawing/2015/10/21/chartex" xmlns:cx3="http://schemas.microsoft.com/office/drawing/2016/5/9/chartex" xmlns:cx4="http://schemas.microsoft.com/office/drawing/2016/5/10/chartex" xmlns:cx5="http://schemas.microsoft.com/office/drawing/2016/5/11/chartex" xmlns:cx6="http://schemas.microsoft.com/office/drawing/2016/5/12/chartex" xmlns:cx7="http://schemas.microsoft.com/office/drawing/2016/5/13/chartex" xmlns:cx8="http://schemas.microsoft.com/office/drawing/2016/5/14/chartex" xmlns:mc="http://schemas.openxmlformats.org/markup-compatibility/2006" xmlns:aink="http://schemas.microsoft.com/office/drawing/2016/ink" xmlns:am3d="http://schemas.microsoft.com/office/drawing/2017/model3d" xmlns:o="urn:schemas-microsoft-com:office:office" xmlns:oel="http://schemas.microsoft.com/office/2019/extlst" xmlns:r="http://schemas.openxmlformats.org/officeDocument/2006/relationships" xmlns:m="http://schemas.openxmlformats.org/officeDocument/2006/math" xmlns:v="urn:schemas-microsoft-com:vml" xmlns:wp14="http://schemas.microsoft.com/office/word/2010/wordprocessingDrawing" xmlns:wp="http://schemas.openxmlformats.org/drawingml/2006/wordprocessingDrawing" xmlns:w10="urn:schemas-microsoft-com:office:word" xmlns:w="http://schemas.openxmlformats.org/wordprocessingml/2006/main" xmlns:w14="http://schemas.microsoft.com/office/word/2010/wordml" xmlns:w15="http://schemas.microsoft.com/office/word/2012/wordml" xmlns:w16cex="http://schemas.microsoft.com/office/word/2018/wordml/cex" xmlns:w16cid="http://schemas.microsoft.com/office/word/2016/wordml/cid" xmlns:w16="http://schemas.microsoft.com/office/word/2018/wordml" xmlns:w16sdtdh="http://schemas.microsoft.com/office/word/2020/wordml/sdtdatahash" xmlns:w16se="http://schemas.microsoft.com/office/word/2015/wordml/symex" xmlns:wpg="http://schemas.microsoft.com/office/word/2010/wordprocessingGroup" xmlns:wpi="http://schemas.microsoft.com/office/word/2010/wordprocessingInk" xmlns:wne="http://schemas.microsoft.com/office/word/2006/wordml" xmlns:wps="http://schemas.microsoft.com/office/word/2010/wordprocessingShape" mc:Ignorable="w14 w15 w16se w16cid w16 w16cex w16sdtdh wp14">
+<w:numbering xmlns:wpc="http://schemas.microsoft.com/office/word/2010/wordprocessingCanvas" xmlns:cx="http://schemas.microsoft.com/office/drawing/2014/chartex" xmlns:cx1="http://schemas.microsoft.com/office/drawing/2015/9/8/chartex" xmlns:cx2="http://schemas.microsoft.com/office/drawing/2015/10/21/chartex" xmlns:cx3="http://schemas.microsoft.com/office/drawing/2016/5/9/chartex" xmlns:cx4="http://schemas.microsoft.com/office/drawing/2016/5/10/chartex" xmlns:cx5="http://schemas.microsoft.com/office/drawing/2016/5/11/chartex" xmlns:cx6="http://schemas.microsoft.com/office/drawing/2016/5/12/chartex" xmlns:cx7="http://schemas.microsoft.com/office/drawing/2016/5/13/chartex" xmlns:cx8="http://schemas.microsoft.com/office/drawing/2016/5/14/chartex" xmlns:mc="http://schemas.openxmlformats.org/markup-compatibility/2006" xmlns:aink="http://schemas.microsoft.com/office/drawing/2016/ink" xmlns:am3d="http://schemas.microsoft.com/office/drawing/2017/model3d" xmlns:o="urn:schemas-microsoft-com:office:office" xmlns:oel="http://schemas.microsoft.com/office/2019/extlst" xmlns:r="http://schemas.openxmlformats.org/officeDocument/2006/relationships" xmlns:m="http://schemas.openxmlformats.org/officeDocument/2006/math" xmlns:v="urn:schemas-microsoft-com:vml" xmlns:wp14="http://schemas.microsoft.com/office/word/2010/wordprocessingDrawing" xmlns:wp="http://schemas.openxmlformats.org/drawingml/2006/wordprocessingDrawing" xmlns:w10="urn:schemas-microsoft-com:office:word" xmlns:w="http://schemas.openxmlformats.org/wordprocessingml/2006/main" xmlns:w14="http://schemas.microsoft.com/office/word/2010/wordml" xmlns:w15="http://schemas.microsoft.com/office/word/2012/wordml" xmlns:w16cex="http://schemas.microsoft.com/office/word/2018/wordml/cex" xmlns:w16cid="http://schemas.microsoft.com/office/word/2016/wordml/cid" xmlns:w16="http://schemas.microsoft.com/office/word/2018/wordml" xmlns:w16du="http://schemas.microsoft.com/office/word/2023/wordml/word16du" xmlns:w16sdtdh="http://schemas.microsoft.com/office/word/2020/wordml/sdtdatahash" xmlns:w16se="http://schemas.microsoft.com/office/word/2015/wordml/symex" xmlns:wpg="http://schemas.microsoft.com/office/word/2010/wordprocessingGroup" xmlns:wpi="http://schemas.microsoft.com/office/word/2010/wordprocessingInk" xmlns:wne="http://schemas.microsoft.com/office/word/2006/wordml" xmlns:wps="http://schemas.microsoft.com/office/word/2010/wordprocessingShape" mc:Ignorable="w14 w15 w16se w16cid w16 w16cex w16sdtdh w16du wp14">
   <w:abstractNum w:abstractNumId="0" w15:restartNumberingAfterBreak="0">
     <w:nsid w:val="094F5889"/>
     <w:multiLevelType w:val="hybridMultilevel"/>
@@ -5488,7 +5444,7 @@
 </file>
 
 <file path=word/styles.xml><?xml version="1.0" encoding="utf-8"?>
-<w:styles xmlns:mc="http://schemas.openxmlformats.org/markup-compatibility/2006" xmlns:r="http://schemas.openxmlformats.org/officeDocument/2006/relationships" xmlns:w="http://schemas.openxmlformats.org/wordprocessingml/2006/main" xmlns:w14="http://schemas.microsoft.com/office/word/2010/wordml" xmlns:w15="http://schemas.microsoft.com/office/word/2012/wordml" xmlns:w16cex="http://schemas.microsoft.com/office/word/2018/wordml/cex" xmlns:w16cid="http://schemas.microsoft.com/office/word/2016/wordml/cid" xmlns:w16="http://schemas.microsoft.com/office/word/2018/wordml" xmlns:w16sdtdh="http://schemas.microsoft.com/office/word/2020/wordml/sdtdatahash" xmlns:w16se="http://schemas.microsoft.com/office/word/2015/wordml/symex" mc:Ignorable="w14 w15 w16se w16cid w16 w16cex w16sdtdh">
+<w:styles xmlns:mc="http://schemas.openxmlformats.org/markup-compatibility/2006" xmlns:r="http://schemas.openxmlformats.org/officeDocument/2006/relationships" xmlns:w="http://schemas.openxmlformats.org/wordprocessingml/2006/main" xmlns:w14="http://schemas.microsoft.com/office/word/2010/wordml" xmlns:w15="http://schemas.microsoft.com/office/word/2012/wordml" xmlns:w16cex="http://schemas.microsoft.com/office/word/2018/wordml/cex" xmlns:w16cid="http://schemas.microsoft.com/office/word/2016/wordml/cid" xmlns:w16="http://schemas.microsoft.com/office/word/2018/wordml" xmlns:w16du="http://schemas.microsoft.com/office/word/2023/wordml/word16du" xmlns:w16sdtdh="http://schemas.microsoft.com/office/word/2020/wordml/sdtdatahash" xmlns:w16se="http://schemas.microsoft.com/office/word/2015/wordml/symex" mc:Ignorable="w14 w15 w16se w16cid w16 w16cex w16sdtdh w16du">
   <w:docDefaults>
     <w:rPrDefault>
       <w:rPr>
@@ -6804,19 +6760,6 @@
 </file>
 
 <file path=customXml/item1.xml><?xml version="1.0" encoding="utf-8"?>
-<b:Sources xmlns:b="http://schemas.openxmlformats.org/officeDocument/2006/bibliography" xmlns="http://schemas.openxmlformats.org/officeDocument/2006/bibliography" SelectedStyle="\APASixthEditionOfficeOnline.xsl" StyleName="APA" Version="6"/>
-</file>
-
-<file path=customXml/item2.xml><?xml version="1.0" encoding="utf-8"?>
-<?mso-contentType ?>
-<FormTemplates xmlns="http://schemas.microsoft.com/sharepoint/v3/contenttype/forms">
-  <Display>DocumentLibraryForm</Display>
-  <Edit>DocumentLibraryForm</Edit>
-  <New>DocumentLibraryForm</New>
-</FormTemplates>
-</file>
-
-<file path=customXml/item3.xml><?xml version="1.0" encoding="utf-8"?>
 <ct:contentTypeSchema xmlns:ct="http://schemas.microsoft.com/office/2006/metadata/contentType" xmlns:ma="http://schemas.microsoft.com/office/2006/metadata/properties/metaAttributes" ct:_="" ma:_="" ma:contentTypeName="Documento" ma:contentTypeID="0x01010070BFDEA41A5D8B46AA5DA2E2389CBE4E" ma:contentTypeVersion="19" ma:contentTypeDescription="Crear nuevo documento." ma:contentTypeScope="" ma:versionID="8582924e0409c10a8a1fc1eca5dfbb2e">
   <xsd:schema xmlns:xsd="http://www.w3.org/2001/XMLSchema" xmlns:xs="http://www.w3.org/2001/XMLSchema" xmlns:p="http://schemas.microsoft.com/office/2006/metadata/properties" xmlns:ns2="d0daa353-f819-43d1-badf-ce69fea8800d" xmlns:ns3="edc1eb1c-f9b5-429a-a0ce-702847a0aa2d" targetNamespace="http://schemas.microsoft.com/office/2006/metadata/properties" ma:root="true" ma:fieldsID="e4d7d6d0f63e48ebe5e4a9f31787ab41" ns2:_="" ns3:_="">
     <xsd:import namespace="d0daa353-f819-43d1-badf-ce69fea8800d"/>
@@ -7077,6 +7020,19 @@
 </ct:contentTypeSchema>
 </file>
 
+<file path=customXml/item2.xml><?xml version="1.0" encoding="utf-8"?>
+<?mso-contentType ?>
+<FormTemplates xmlns="http://schemas.microsoft.com/sharepoint/v3/contenttype/forms">
+  <Display>DocumentLibraryForm</Display>
+  <Edit>DocumentLibraryForm</Edit>
+  <New>DocumentLibraryForm</New>
+</FormTemplates>
+</file>
+
+<file path=customXml/item3.xml><?xml version="1.0" encoding="utf-8"?>
+<b:Sources xmlns:b="http://schemas.openxmlformats.org/officeDocument/2006/bibliography" xmlns="http://schemas.openxmlformats.org/officeDocument/2006/bibliography" SelectedStyle="\APASixthEditionOfficeOnline.xsl" StyleName="APA" Version="6"/>
+</file>
+
 <file path=customXml/item4.xml><?xml version="1.0" encoding="utf-8"?>
 <p:properties xmlns:p="http://schemas.microsoft.com/office/2006/metadata/properties" xmlns:xsi="http://www.w3.org/2001/XMLSchema-instance" xmlns:pc="http://schemas.microsoft.com/office/infopath/2007/PartnerControls">
   <documentManagement>
@@ -7091,22 +7047,6 @@
 </file>
 
 <file path=customXml/itemProps1.xml><?xml version="1.0" encoding="utf-8"?>
-<ds:datastoreItem xmlns:ds="http://schemas.openxmlformats.org/officeDocument/2006/customXml" ds:itemID="{DEB73F9D-F662-47F0-B1B4-CC4EDF51573A}">
-  <ds:schemaRefs>
-    <ds:schemaRef ds:uri="http://schemas.openxmlformats.org/officeDocument/2006/bibliography"/>
-  </ds:schemaRefs>
-</ds:datastoreItem>
-</file>
-
-<file path=customXml/itemProps2.xml><?xml version="1.0" encoding="utf-8"?>
-<ds:datastoreItem xmlns:ds="http://schemas.openxmlformats.org/officeDocument/2006/customXml" ds:itemID="{58D8DE95-DF74-49C6-8885-90B115E8F94F}">
-  <ds:schemaRefs>
-    <ds:schemaRef ds:uri="http://schemas.microsoft.com/sharepoint/v3/contenttype/forms"/>
-  </ds:schemaRefs>
-</ds:datastoreItem>
-</file>
-
-<file path=customXml/itemProps3.xml><?xml version="1.0" encoding="utf-8"?>
 <ds:datastoreItem xmlns:ds="http://schemas.openxmlformats.org/officeDocument/2006/customXml" ds:itemID="{8195410C-7F10-4F8E-8B70-999592583677}">
   <ds:schemaRefs>
     <ds:schemaRef ds:uri="http://schemas.microsoft.com/office/2006/metadata/contentType"/>
@@ -7125,6 +7065,22 @@
 </ds:datastoreItem>
 </file>
 
+<file path=customXml/itemProps2.xml><?xml version="1.0" encoding="utf-8"?>
+<ds:datastoreItem xmlns:ds="http://schemas.openxmlformats.org/officeDocument/2006/customXml" ds:itemID="{58D8DE95-DF74-49C6-8885-90B115E8F94F}">
+  <ds:schemaRefs>
+    <ds:schemaRef ds:uri="http://schemas.microsoft.com/sharepoint/v3/contenttype/forms"/>
+  </ds:schemaRefs>
+</ds:datastoreItem>
+</file>
+
+<file path=customXml/itemProps3.xml><?xml version="1.0" encoding="utf-8"?>
+<ds:datastoreItem xmlns:ds="http://schemas.openxmlformats.org/officeDocument/2006/customXml" ds:itemID="{DEB73F9D-F662-47F0-B1B4-CC4EDF51573A}">
+  <ds:schemaRefs>
+    <ds:schemaRef ds:uri="http://schemas.openxmlformats.org/officeDocument/2006/bibliography"/>
+  </ds:schemaRefs>
+</ds:datastoreItem>
+</file>
+
 <file path=customXml/itemProps4.xml><?xml version="1.0" encoding="utf-8"?>
 <ds:datastoreItem xmlns:ds="http://schemas.openxmlformats.org/officeDocument/2006/customXml" ds:itemID="{C39D5494-1847-4215-BB00-A838605872D2}">
   <ds:schemaRefs>

</xml_diff>